<commit_message>
termino la practica 1
</commit_message>
<xml_diff>
--- a/2do/ISO/Practica1/TP1.docx
+++ b/2do/ISO/Practica1/TP1.docx
@@ -5760,322 +5760,181 @@
       <w:r>
         <w:br/>
         <w:br/>
-        <w:t>At – permite programar la ejecución de un comando o tarea en un momento específico en el futuro (ejecuta una sola vez, no repetitivo como cron).</w:t>
-        <w:br/>
-        <w:t>Sintaxis básica:</w:t>
-        <w:br/>
-        <w:t>at [hora] [opciones]</w:t>
-        <w:br/>
-        <w:br/>
-        <w:t>Parámetros principales:</w:t>
-        <w:br/>
-        <w:t>- at &lt;hora&gt; → programa un comando para esa hora específica.</w:t>
-        <w:br/>
-        <w:t>- atq → lista los trabajos pendientes en cola.</w:t>
-        <w:br/>
-        <w:t>- atrm &lt;id&gt; → elimina un trabajo por su ID.</w:t>
-        <w:br/>
-        <w:t>- at -l → igual que atq, lista trabajos.</w:t>
-        <w:br/>
-        <w:t>- at -c &lt;id&gt; → muestra el contenido del trabajo programado.</w:t>
-        <w:br/>
-        <w:br/>
-        <w:t>Formatos de hora admitidos:</w:t>
-        <w:br/>
-        <w:t>- at 14:30 → hoy a las 14:30</w:t>
-        <w:br/>
-        <w:t>- at 10pm → hoy a las 22:00</w:t>
-        <w:br/>
-        <w:t>- at tomorrow → mañana</w:t>
-        <w:br/>
-        <w:t>- at now + 1 hour → dentro de una hora</w:t>
-        <w:br/>
-        <w:t>- at now + 2 days → dentro de 2 días</w:t>
-        <w:br/>
-        <w:br/>
-        <w:t>Ejemplo:</w:t>
-        <w:br/>
-        <w:t>echo "echo 'Hola Mundo' &gt; /tmp/saludo.txt" | at now + 1 minute</w:t>
-        <w:br/>
-        <w:br/>
-        <w:t>Archivos relacionados:</w:t>
-        <w:br/>
-        <w:t>- /var/spool/at/ → almacena los trabajos programados.</w:t>
-        <w:br/>
-        <w:t>- /etc/at.allow y /etc/at.deny → controlan qué usuarios pueden usar at.</w:t>
-        <w:br/>
-        <w:br/>
-        <w:br/>
-        <w:t>Netstat – muestra información sobre las conexiones de red, tablas de enrutamiento, estadísticas de interfaces, etc.</w:t>
-        <w:br/>
-        <w:t>Sintaxis:</w:t>
-        <w:br/>
-        <w:t>netstat [opciones]</w:t>
-        <w:br/>
-        <w:br/>
-        <w:t>Parámetros principales:</w:t>
-        <w:br/>
-        <w:t>- netstat -a → todas las conexiones y puertos en escucha.</w:t>
-        <w:br/>
-        <w:t>- netstat -t → solo conexiones TCP.</w:t>
-        <w:br/>
-        <w:t>- netstat -u → solo conexiones UDP.</w:t>
-        <w:br/>
-        <w:t>- netstat -l → sockets en escucha.</w:t>
-        <w:br/>
-        <w:t>- netstat -n → direcciones y puertos en formato numérico.</w:t>
-        <w:br/>
-        <w:t>- netstat -p → muestra el PID/programa asociado a cada conexión.</w:t>
-        <w:br/>
-        <w:t>- netstat -r → tabla de enrutamiento.</w:t>
-        <w:br/>
-        <w:br/>
-        <w:t>Ejemplo:</w:t>
-        <w:br/>
-        <w:t>netstat -tuln → muestra puertos TCP/UDP en escucha de forma numérica.</w:t>
-        <w:br/>
-        <w:br/>
-        <w:t>Ubicación: /bin/netstat (aunque en distros modernas fue reemplazado por ss).</w:t>
-        <w:br/>
-        <w:br/>
-        <w:br/>
-        <w:t>Head – muestra las primeras líneas de un archivo.</w:t>
-        <w:br/>
-        <w:t>Sintaxis:</w:t>
-        <w:br/>
-        <w:t>head [opciones] [archivo]</w:t>
-        <w:br/>
-        <w:br/>
-        <w:t>Parámetros:</w:t>
-        <w:br/>
-        <w:t>- head archivo.txt → primeras 10 líneas por defecto.</w:t>
-        <w:br/>
-        <w:t>- head -n 20 archivo.txt → primeras 20 líneas.</w:t>
-        <w:br/>
-        <w:t>- head -c 50 archivo.txt → primeros 50 caracteres.</w:t>
-        <w:br/>
-        <w:br/>
-        <w:t>Ejemplo:</w:t>
-        <w:br/>
-        <w:t>head -n 5 /etc/passwd</w:t>
-        <w:br/>
-        <w:br/>
-        <w:br/>
-        <w:t>Tail – muestra las últimas líneas de un archivo.</w:t>
-        <w:br/>
-        <w:t>Sintaxis:</w:t>
-        <w:br/>
-        <w:t>tail [opciones] [archivo]</w:t>
-        <w:br/>
-        <w:br/>
-        <w:t>Parámetros:</w:t>
-        <w:br/>
-        <w:t>- tail archivo.txt → últimas 10 líneas.</w:t>
-        <w:br/>
-        <w:t>- tail -n 20 archivo.txt → últimas 20 líneas.</w:t>
-        <w:br/>
-        <w:t>- tail -f archivo.txt → seguimiento en tiempo real (logs en vivo).</w:t>
-        <w:br/>
-        <w:br/>
-        <w:t>Ejemplo:</w:t>
-        <w:br/>
-        <w:t>tail -f /var/log/syslog</w:t>
-        <w:br/>
-        <w:br/>
-        <w:br/>
-        <w:t>Procesos – un proceso es un programa en ejecución. Cada proceso tiene un identificador único llamado PID y su proceso padre con PPID.</w:t>
-        <w:br/>
-        <w:t>Atributos: PID, PPID, usuario, estado, prioridad, consumo de CPU/memoria.</w:t>
-        <w:br/>
-        <w:br/>
-        <w:t>Comandos relacionados:</w:t>
-        <w:br/>
-        <w:t>- top → monitor de procesos en tiempo real.</w:t>
-        <w:br/>
-        <w:t>- htop → versión mejorada de top (interactiva).</w:t>
-        <w:br/>
-        <w:t>- ps → lista de procesos.</w:t>
-        <w:br/>
-        <w:t>- pstree → muestra procesos en forma de árbol.</w:t>
-        <w:br/>
-        <w:t>- kill &lt;pid&gt; → envía señales (por defecto SIGTERM) a un proceso.</w:t>
-        <w:br/>
-        <w:t>- pgrep &lt;nombre&gt; → busca procesos por nombre.</w:t>
-        <w:br/>
-        <w:t>- pkill &lt;nombre&gt; → mata procesos por nombre.</w:t>
-        <w:br/>
-        <w:t>- killall &lt;nombre&gt; → termina todos los procesos con ese nombre.</w:t>
-        <w:br/>
-        <w:t>- nice → ejecuta procesos con prioridad modificada.</w:t>
-        <w:br/>
-        <w:t>- renice → cambia la prioridad de procesos ya en ejecución.</w:t>
-        <w:br/>
-        <w:t>- xkill → permite matar procesos clickeando ventanas gráficas.</w:t>
-        <w:br/>
-        <w:t>- atop → monitor de rendimiento avanzado.</w:t>
-        <w:br/>
-        <w:br/>
-        <w:t>Ubicaciones: /bin o /usr/bin según el comando.</w:t>
-        <w:br/>
-        <w:br/>
-        <w:br/>
-        <w:t>Proceso de Arranque SystemV</w:t>
-        <w:br/>
-        <w:t>- Pasos de inicio: encendido → BIOS/UEFI → gestor de arranque → kernel → proceso init → login.</w:t>
-        <w:br/>
-        <w:t>- INIT: primer proceso en ejecutarse, encargado de inicializar el sistema.</w:t>
-        <w:br/>
-        <w:t>- Runlevels: niveles de ejecución (0 = apagado, 1 = monousuario, 3 = multiusuario sin GUI, 5 = multiusuario con GUI, 6 = reinicio).</w:t>
-        <w:br/>
-        <w:t>- Archivo /etc/inittab: define el runlevel por defecto y qué procesos lanzar.</w:t>
-        <w:br/>
-        <w:t>- Scripts RC: guiones de arranque almacenados en /etc/rc.d o /etc/init.d, ejecutados en orden para iniciar servicios.</w:t>
-        <w:br/>
-        <w:br/>
-        <w:br/>
-        <w:t>SystemD</w:t>
-        <w:br/>
-        <w:t>- Systemd: reemplazo moderno de SystemV init, sistema de inicio y gestión de servicios.</w:t>
-        <w:br/>
-        <w:t>- Units: archivos que definen servicios, sockets, dispositivos, etc. (ej: ssh.service).</w:t>
-        <w:br/>
-        <w:t>- Targets: equivalentes modernos de los runlevels (ej: graphical.target, multi-user.target).</w:t>
-        <w:br/>
-        <w:t>- Comando systemctl: administra servicios y unidades.</w:t>
-        <w:br/>
-        <w:t>Ejemplos:</w:t>
-        <w:br/>
-        <w:t>systemctl status ssh</w:t>
-        <w:br/>
-        <w:t>systemctl start nginx</w:t>
-        <w:br/>
-        <w:t>systemctl enable apache2</w:t>
-        <w:br/>
-        <w:br/>
-        <w:t>pstree: muestra jerarquía de procesos en árbol.</w:t>
-        <w:br/>
-        <w:br/>
-        <w:br/>
-        <w:t>Usuarios</w:t>
-        <w:br/>
-        <w:t>- Información se guarda en: /etc/passwd, /etc/shadow, /etc/group.</w:t>
-        <w:br/>
-        <w:t>- UID: identificador único de usuario. GID: identificador único de grupo.</w:t>
-        <w:br/>
-        <w:t>- Root: superusuario con UID 0.</w:t>
-        <w:br/>
-        <w:t>- Archivos relacionados: /etc/passwd guarda usuarios, /etc/group grupos.</w:t>
-        <w:br/>
-        <w:br/>
-        <w:t>Comandos principales:</w:t>
-        <w:br/>
-        <w:t>- useradd / adduser → agregar usuarios.</w:t>
-        <w:br/>
-        <w:t>- usermod → modificar usuarios.</w:t>
-        <w:br/>
-        <w:t>- userdel → eliminar usuarios.</w:t>
-        <w:br/>
-        <w:t>- groupadd → crear grupos.</w:t>
-        <w:br/>
-        <w:t>- groupdel → eliminar grupos.</w:t>
-        <w:br/>
-        <w:t>- su → cambiar de usuario.</w:t>
-        <w:br/>
-        <w:t>- who → muestra usuarios conectados.</w:t>
-        <w:br/>
-        <w:t>- passwd → cambia contraseña.</w:t>
-        <w:br/>
-        <w:br/>
-        <w:br/>
-        <w:t>FileSystem y Permisos</w:t>
-        <w:br/>
-        <w:t>- Permisos: lectura (r), escritura (w), ejecución (x) aplicables a dueño, grupo y otros.</w:t>
-        <w:br/>
-        <w:t>- chmod: cambia permisos (ej: chmod 755 archivo).</w:t>
-        <w:br/>
-        <w:t>- chown: cambia propietario.</w:t>
-        <w:br/>
-        <w:t>- chgrp: cambia grupo propietario.</w:t>
-        <w:br/>
-        <w:br/>
-        <w:t>Notación octal:</w:t>
-        <w:br/>
-        <w:t>r=4, w=2, x=1 → se suman (ej: 7 = rwx).</w:t>
-        <w:br/>
-        <w:br/>
-        <w:t>Otros comandos relacionados:</w:t>
-        <w:br/>
-        <w:t>- mount / umount → montar/desmontar sistemas de archivos.</w:t>
-        <w:br/>
-        <w:t>- df → muestra espacio libre en discos.</w:t>
-        <w:br/>
-        <w:t>- du → muestra uso de disco por directorio/archivo.</w:t>
-        <w:br/>
-        <w:t>- mkfs → formatea una partición.</w:t>
-        <w:br/>
-        <w:t>- fdisk → particionado de discos.</w:t>
-        <w:br/>
-        <w:t>- stat → información detallada de un archivo.</w:t>
-        <w:br/>
-        <w:t>- losetup → administra dispositivos loop.</w:t>
-        <w:br/>
-        <w:t>- write → enviar mensajes entre usuarios.</w:t>
-        <w:br/>
-        <w:br/>
-        <w:br/>
-        <w:t>Procesos Foreground y Background</w:t>
-        <w:br/>
-        <w:t>- Foreground: proceso que se ejecuta en primer plano (bloquea la terminal).</w:t>
-        <w:br/>
-        <w:t>- Background: proceso ejecutado con &amp; al final (no bloquea la terminal).</w:t>
-        <w:br/>
-        <w:t>Ejemplo: sleep 60 &amp;</w:t>
-        <w:br/>
-        <w:t>- fg → traer un proceso al foreground.</w:t>
-        <w:br/>
-        <w:t>- bg → enviar un proceso suspendido al background.</w:t>
-        <w:br/>
-        <w:t>- jobs → lista procesos en segundo plano.</w:t>
-        <w:br/>
-        <w:br/>
-        <w:t>Pipe (|): redirige la salida de un comando a la entrada de otro.</w:t>
-        <w:br/>
-        <w:t>Ejemplo: ps aux | grep firefox</w:t>
-        <w:br/>
-        <w:br/>
-        <w:t>Redirecciones:</w:t>
-        <w:br/>
-        <w:t>- &gt; sobrescribe archivo.</w:t>
-        <w:br/>
-        <w:t>- &gt;&gt; agrega al final.</w:t>
-        <w:br/>
-        <w:t>- &lt; usa un archivo como entrada.</w:t>
-        <w:br/>
-        <w:t>- 2&gt; redirige errores.</w:t>
-        <w:br/>
-        <w:br/>
-        <w:br/>
-        <w:t>Otros comandos</w:t>
-        <w:br/>
-        <w:t>- tar: empaquetar y extraer archivos.</w:t>
-        <w:br/>
-        <w:t>Ejemplo: tar -cvf archivos.tar file1 file2</w:t>
-        <w:br/>
-        <w:t>- grep: buscar patrones en archivos.</w:t>
-        <w:br/>
-        <w:t>Ejemplo: grep "root" /etc/passwd</w:t>
-        <w:br/>
-        <w:t>- gzip: comprimir archivos.</w:t>
-        <w:br/>
-        <w:t>Ejemplo: gzip archivo.txt</w:t>
-        <w:br/>
-        <w:t>- zgrep: buscar dentro de archivos comprimidos .gz.</w:t>
-        <w:br/>
-        <w:t>Ejemplo: zgrep "error" archivo.log.gz</w:t>
-        <w:br/>
-        <w:t>- wc: contar líneas, palabras y caracteres.</w:t>
-        <w:br/>
-        <w:t>Ejemplo: wc -l archivo.txt</w:t>
+        <w:t>19. Acciones con comandos (análisis)</w:t>
+        <w:br/>
+        <w:t>Cada comando debe analizarse según su función, permisos y contexto de ejecución.</w:t>
+        <w:br/>
+        <w:br/>
+        <w:t>Ejemplos clave:</w:t>
+        <w:br/>
+        <w:t>- ls -l &gt; prueba → lista archivos con detalle y guarda salida en “prueba”.</w:t>
+        <w:br/>
+        <w:t>- ps &gt; PRUEBA → guarda procesos en archivo PRUEBA.</w:t>
+        <w:br/>
+        <w:t>- chmod 710 prueba → cambia permisos a rwx--x--- (dueño total, grupo ejecución, otros nada).</w:t>
+        <w:br/>
+        <w:t>- chown root:root PRUEBA → cambia propietario a root.</w:t>
+        <w:br/>
+        <w:t>- chmod 777 PRUEBA → permisos totales a todos.</w:t>
+        <w:br/>
+        <w:t>- chmod 700 /etc/passwd → no permitido salvo root (bloquea acceso a passwd).</w:t>
+        <w:br/>
+        <w:t>- passwd root → solo root puede cambiar contraseña de root.</w:t>
+        <w:br/>
+        <w:t>- rm PRUEBA → elimina archivo PRUEBA.</w:t>
+        <w:br/>
+        <w:t>- man /etc/shadow → no es un comando válido, man es para páginas de manual, no para archivos.</w:t>
+        <w:br/>
+        <w:t>- find / -name *.conf → busca archivos terminados en .conf desde raíz.</w:t>
+        <w:br/>
+        <w:t>- usermod root -d /home/newroot -L → cambia home de root y bloquea usuario.</w:t>
+        <w:br/>
+        <w:t>- cd /root → acceso solo root.</w:t>
+        <w:br/>
+        <w:t>- rm * → elimina todo en el directorio actual.</w:t>
+        <w:br/>
+        <w:t>- cd /etc → cambia a /etc.</w:t>
+        <w:br/>
+        <w:t>- cp * /home -R → copia todo el contenido recursivamente a /home.</w:t>
+        <w:br/>
+        <w:t>- shutdown → apaga el sistema.</w:t>
+        <w:br/>
+        <w:br/>
+        <w:t>20. Acciones específicas con comandos</w:t>
+        <w:br/>
+        <w:t>- a. kill 23 → termina proceso PID 23.</w:t>
+        <w:br/>
+        <w:t>- b. kill 1 (init/systemd) → normalmente no se permite, sistema no se apaga de esta manera.</w:t>
+        <w:br/>
+        <w:t>- c. find /home -name "*.conf" → busca archivos .conf en home.</w:t>
+        <w:br/>
+        <w:t>- d. ps &gt; /home/usuario/procesos → guarda procesos en archivo.</w:t>
+        <w:br/>
+        <w:t>- e. chmod 751 /home/usuario/xxxx → (rwx, r-x, --x).</w:t>
+        <w:br/>
+        <w:t>- f. chmod 750 /home/usuario/yyyy → (rwx, r-x, ---).</w:t>
+        <w:br/>
+        <w:t>- g. rm -rf /tmp/* → elimina todos los archivos de /tmp.</w:t>
+        <w:br/>
+        <w:t>- h. chown isocso /opt/isodata → cambia propietario.</w:t>
+        <w:br/>
+        <w:t>- i. pwd &gt;&gt; /home/usuario/donde → guarda ruta actual sin borrar contenido.</w:t>
+        <w:br/>
+        <w:br/>
+        <w:t>21. Creación y gestión de usuarios</w:t>
+        <w:br/>
+        <w:t>- a. su - → acceder como root.</w:t>
+        <w:br/>
+        <w:t>- b. useradd japellido -m -s /bin/bash; passwd japellido → crea usuario y contraseña.</w:t>
+        <w:br/>
+        <w:t>- c. Archivos modificados: /etc/passwd, /etc/shadow, /etc/group; directorio /home/japellido.</w:t>
+        <w:br/>
+        <w:t>- d. mkdir /tmp/miCursada → crear directorio.</w:t>
+        <w:br/>
+        <w:t>- e. cp /var/log/* /tmp/miCursada → copiar logs.</w:t>
+        <w:br/>
+        <w:t>- f. chown -R japellido:users /tmp/miCursada → cambiar propietario.</w:t>
+        <w:br/>
+        <w:t>- g. chmod -R 761 /tmp/miCursada → permisos recursivos.</w:t>
+        <w:br/>
+        <w:t>- h. abrir otra terminal y loguearse con nuevo usuario.</w:t>
+        <w:br/>
+        <w:t>- i. tty → ver terminal.</w:t>
+        <w:br/>
+        <w:t>- j. ps -e | wc -l → cantidad de procesos.</w:t>
+        <w:br/>
+        <w:t>- k. who | wc -l → cantidad de usuarios.</w:t>
+        <w:br/>
+        <w:t>- l. write japellido &lt; "El sistema se apagará".</w:t>
+        <w:br/>
+        <w:t>- m. shutdown -h now → apagar.</w:t>
+        <w:br/>
+        <w:br/>
+        <w:t>22. Estructuras de directorios y permisos</w:t>
+        <w:br/>
+        <w:t>- a. mkdir ~/legajo; cd ~/legajo → crear e ingresar.</w:t>
+        <w:br/>
+        <w:t>- b. vi LEAME → crear archivo con datos personales.</w:t>
+        <w:br/>
+        <w:t>- c. chmod 010 LEAME → permisos (grupo ejecución, otros total).</w:t>
+        <w:br/>
+        <w:t>- d. ls /etc &gt; ~/leame → guarda listado de /etc en archivo leame.</w:t>
+        <w:br/>
+        <w:t>- e. locate archivo / find / -name archivo → localizar archivos.</w:t>
+        <w:br/>
+        <w:t>- f. find / -name "*.so" &gt; ~/legajo/ejercicioF → guardar búsqueda de libs .so.</w:t>
+        <w:br/>
+        <w:br/>
+        <w:t>23. Ejecución de secuencia de comandos</w:t>
+        <w:br/>
+        <w:t>- mkdir iso → crear directorio.</w:t>
+        <w:br/>
+        <w:t>- cd ./iso; ps &gt; f0 → guardar procesos en archivo f0.</w:t>
+        <w:br/>
+        <w:t>- ls &gt; f1 → guardar listado.</w:t>
+        <w:br/>
+        <w:t>- cd /; echo $HOME → muestra directorio home.</w:t>
+        <w:br/>
+        <w:t>- ls -l &gt; $HOME/iso/ls → guardar listado.</w:t>
+        <w:br/>
+        <w:t>- cd $HOME; mkdir f2 → crear dir f2.</w:t>
+        <w:br/>
+        <w:t>- ls -ld f2 → detalles.</w:t>
+        <w:br/>
+        <w:t>- chmod 341 f2 → permisos especiales.</w:t>
+        <w:br/>
+        <w:t>- touch dir → crear archivo vacío.</w:t>
+        <w:br/>
+        <w:t>- pwd &gt; f3 → guardar ruta.</w:t>
+        <w:br/>
+        <w:t>- ps | grep 'ps' | wc -l &gt;&gt; ../f2/f3 → contar procesos ps.</w:t>
+        <w:br/>
+        <w:t>- find . -name etc/passwd → busca archivo.</w:t>
+        <w:br/>
+        <w:t>- find / -name etc/passwd → busca en raíz.</w:t>
+        <w:br/>
+        <w:t>- mkdir ejercicio5 → crear dir.</w:t>
+        <w:br/>
+        <w:t>- cp -r iso ~/ejercicio5 → copiar directorio iso.</w:t>
+        <w:br/>
+        <w:t>- cp * ~/ejercicio5 → copiar archivos restantes.</w:t>
+        <w:br/>
+        <w:br/>
+        <w:t>24. Manejo de estructura de directorios</w:t>
+        <w:br/>
+        <w:t>- a. mv f3 /home/usuario → mover archivo.</w:t>
+        <w:br/>
+        <w:t>- b. cp f4 /home/usuario/dir11 → copiar archivo.</w:t>
+        <w:br/>
+        <w:t>- c. cp f4 /home/usuario/dir11/f7 → copiar renombrando.</w:t>
+        <w:br/>
+        <w:t>- d. cp -r dir1 /home/usuario/copia → copia recursiva.</w:t>
+        <w:br/>
+        <w:t>- e. mv f1 archivo; ls -l archivo → renombrar y ver permisos.</w:t>
+        <w:br/>
+        <w:t>- f. chmod 764 archivo → rwxrw-r--.</w:t>
+        <w:br/>
+        <w:t>- g. mv f3 f3.exe; mv f4 f4.exe → renombrar.</w:t>
+        <w:br/>
+        <w:t>- h. chmod 226 f3.exe f4.exe → permisos según enunciado.</w:t>
+        <w:br/>
+        <w:br/>
+        <w:t>25. Gestión de logs empaquetados</w:t>
+        <w:br/>
+        <w:t>- a. mkdir /tmp/logs → crear dir.</w:t>
+        <w:br/>
+        <w:t>- b. cp /var/log/* /tmp/logs → copiar logs.</w:t>
+        <w:br/>
+        <w:t>- c. tar -cvf misLogs.tar /tmp/logs → empaquetar.</w:t>
+        <w:br/>
+        <w:t>- d. tar -czvf misLogs.tar.gz /tmp/logs → empaquetar y comprimir.</w:t>
+        <w:br/>
+        <w:t>- e. cp misLogs.tar* ~/ → copiar a home.</w:t>
+        <w:br/>
+        <w:t>- f. rm -rf /tmp/logs → borrar directorio.</w:t>
+        <w:br/>
+        <w:t>- g. tar -xvf misLogs.tar -C ~/destino1; tar -xzvf misLogs.tar.gz -C ~/destino2 → desempaquetar.</w:t>
+        <w:br/>
         <w:br/>
       </w:r>
     </w:p>

</xml_diff>